<commit_message>
Agregando detalles de estándar de codificación al SDP
</commit_message>
<xml_diff>
--- a/Deliverables/Software Development Plan.docx
+++ b/Deliverables/Software Development Plan.docx
@@ -458,15 +458,15 @@
         <w:spacing w:after="0" w:line="240" w:lineRule="auto"/>
         <w:ind w:left="5760" w:firstLine="720"/>
         <w:jc w:val="both"/>
-      </w:pPr>
-      <w:r>
-        <w:t xml:space="preserve">Scrum Master:  </w:t>
-      </w:r>
-      <w:r>
-        <w:t xml:space="preserve">surname, </w:t>
-      </w:r>
-      <w:r>
-        <w:t>name</w:t>
+        <w:rPr>
+          <w:highlight w:val="yellow"/>
+        </w:rPr>
+      </w:pPr>
+      <w:r>
+        <w:rPr>
+          <w:highlight w:val="yellow"/>
+        </w:rPr>
+        <w:t>Scrum Master:  surname, name</w:t>
       </w:r>
     </w:p>
     <w:p>
@@ -475,18 +475,22 @@
         <w:ind w:left="5760" w:firstLine="720"/>
         <w:jc w:val="both"/>
         <w:rPr>
+          <w:highlight w:val="yellow"/>
           <w:lang w:val="es-MX"/>
         </w:rPr>
       </w:pPr>
       <w:r>
+        <w:rPr>
+          <w:highlight w:val="yellow"/>
+        </w:rPr>
         <w:t xml:space="preserve">Developer. </w:t>
       </w:r>
       <w:r>
+        <w:rPr>
+          <w:highlight w:val="yellow"/>
+        </w:rPr>
         <w:tab/>
-        <w:t xml:space="preserve">surname, </w:t>
-      </w:r>
-      <w:r>
-        <w:t>name</w:t>
+        <w:t>surname, name</w:t>
       </w:r>
     </w:p>
     <w:p>
@@ -495,6 +499,7 @@
         <w:ind w:left="3600"/>
         <w:jc w:val="both"/>
         <w:rPr>
+          <w:highlight w:val="yellow"/>
           <w:lang w:val="es-MX"/>
         </w:rPr>
       </w:pPr>
@@ -505,6 +510,7 @@
         <w:ind w:left="3600"/>
         <w:jc w:val="both"/>
         <w:rPr>
+          <w:highlight w:val="yellow"/>
           <w:lang w:val="es-MX"/>
         </w:rPr>
       </w:pPr>
@@ -515,6 +521,7 @@
         <w:ind w:left="3600"/>
         <w:jc w:val="both"/>
         <w:rPr>
+          <w:highlight w:val="yellow"/>
           <w:lang w:val="es-MX"/>
         </w:rPr>
       </w:pPr>
@@ -526,12 +533,21 @@
         <w:jc w:val="both"/>
       </w:pPr>
       <w:r>
+        <w:rPr>
+          <w:highlight w:val="yellow"/>
+        </w:rPr>
         <w:t xml:space="preserve">Date (YYYYMMDD): </w:t>
       </w:r>
       <w:r>
+        <w:rPr>
+          <w:highlight w:val="yellow"/>
+        </w:rPr>
         <w:tab/>
       </w:r>
       <w:r>
+        <w:rPr>
+          <w:highlight w:val="yellow"/>
+        </w:rPr>
         <w:tab/>
         <w:t>20190405</w:t>
       </w:r>
@@ -561,7 +577,7 @@
         <w:spacing w:before="0" w:line="240" w:lineRule="auto"/>
         <w:jc w:val="both"/>
       </w:pPr>
-      <w:bookmarkStart w:id="0" w:name="_Toc15047391"/>
+      <w:bookmarkStart w:id="0" w:name="_Toc15311975"/>
       <w:r>
         <w:lastRenderedPageBreak/>
         <w:t>Log</w:t>
@@ -653,8 +669,14 @@
           <w:p>
             <w:pPr>
               <w:jc w:val="both"/>
-            </w:pPr>
-            <w:r>
+              <w:rPr>
+                <w:highlight w:val="yellow"/>
+              </w:rPr>
+            </w:pPr>
+            <w:r>
+              <w:rPr>
+                <w:highlight w:val="yellow"/>
+              </w:rPr>
               <w:t>1.0.0</w:t>
             </w:r>
           </w:p>
@@ -666,8 +688,14 @@
           <w:p>
             <w:pPr>
               <w:jc w:val="both"/>
-            </w:pPr>
-            <w:r>
+              <w:rPr>
+                <w:highlight w:val="yellow"/>
+              </w:rPr>
+            </w:pPr>
+            <w:r>
+              <w:rPr>
+                <w:highlight w:val="yellow"/>
+              </w:rPr>
               <w:t>20190405</w:t>
             </w:r>
           </w:p>
@@ -679,8 +707,14 @@
           <w:p>
             <w:pPr>
               <w:jc w:val="both"/>
-            </w:pPr>
-            <w:r>
+              <w:rPr>
+                <w:highlight w:val="yellow"/>
+              </w:rPr>
+            </w:pPr>
+            <w:r>
+              <w:rPr>
+                <w:highlight w:val="yellow"/>
+              </w:rPr>
               <w:t>First release</w:t>
             </w:r>
           </w:p>
@@ -694,6 +728,9 @@
               <w:jc w:val="both"/>
             </w:pPr>
             <w:r>
+              <w:rPr>
+                <w:highlight w:val="yellow"/>
+              </w:rPr>
               <w:t>Pérez, Adbeel</w:t>
             </w:r>
           </w:p>
@@ -772,7 +809,7 @@
         <w:spacing w:before="0" w:line="240" w:lineRule="auto"/>
         <w:jc w:val="both"/>
       </w:pPr>
-      <w:bookmarkStart w:id="1" w:name="_Toc15047392"/>
+      <w:bookmarkStart w:id="1" w:name="_Toc15311976"/>
       <w:r>
         <w:t>Index</w:t>
       </w:r>
@@ -831,7 +868,7 @@
           <w:r>
             <w:fldChar w:fldCharType="separate"/>
           </w:r>
-          <w:hyperlink w:anchor="_Toc15047391" w:history="1">
+          <w:hyperlink w:anchor="_Toc15311975" w:history="1">
             <w:r>
               <w:rPr>
                 <w:rStyle w:val="Hipervnculo"/>
@@ -872,7 +909,7 @@
                 <w:noProof/>
                 <w:webHidden/>
               </w:rPr>
-              <w:instrText xml:space="preserve"> PAGEREF _Toc15047391 \h </w:instrText>
+              <w:instrText xml:space="preserve"> PAGEREF _Toc15311975 \h </w:instrText>
             </w:r>
             <w:r>
               <w:rPr>
@@ -915,7 +952,7 @@
               <w:noProof/>
             </w:rPr>
           </w:pPr>
-          <w:hyperlink w:anchor="_Toc15047392" w:history="1">
+          <w:hyperlink w:anchor="_Toc15311976" w:history="1">
             <w:r>
               <w:rPr>
                 <w:rStyle w:val="Hipervnculo"/>
@@ -956,7 +993,7 @@
                 <w:noProof/>
                 <w:webHidden/>
               </w:rPr>
-              <w:instrText xml:space="preserve"> PAGEREF _Toc15047392 \h </w:instrText>
+              <w:instrText xml:space="preserve"> PAGEREF _Toc15311976 \h </w:instrText>
             </w:r>
             <w:r>
               <w:rPr>
@@ -999,7 +1036,7 @@
               <w:noProof/>
             </w:rPr>
           </w:pPr>
-          <w:hyperlink w:anchor="_Toc15047393" w:history="1">
+          <w:hyperlink w:anchor="_Toc15311977" w:history="1">
             <w:r>
               <w:rPr>
                 <w:rStyle w:val="Hipervnculo"/>
@@ -1042,7 +1079,7 @@
                 <w:noProof/>
                 <w:webHidden/>
               </w:rPr>
-              <w:instrText xml:space="preserve"> PAGEREF _Toc15047393 \h </w:instrText>
+              <w:instrText xml:space="preserve"> PAGEREF _Toc15311977 \h </w:instrText>
             </w:r>
             <w:r>
               <w:rPr>
@@ -1085,7 +1122,7 @@
               <w:noProof/>
             </w:rPr>
           </w:pPr>
-          <w:hyperlink w:anchor="_Toc15047394" w:history="1">
+          <w:hyperlink w:anchor="_Toc15311978" w:history="1">
             <w:r>
               <w:rPr>
                 <w:rStyle w:val="Hipervnculo"/>
@@ -1128,7 +1165,7 @@
                 <w:noProof/>
                 <w:webHidden/>
               </w:rPr>
-              <w:instrText xml:space="preserve"> PAGEREF _Toc15047394 \h </w:instrText>
+              <w:instrText xml:space="preserve"> PAGEREF _Toc15311978 \h </w:instrText>
             </w:r>
             <w:r>
               <w:rPr>
@@ -1170,7 +1207,7 @@
               <w:noProof/>
             </w:rPr>
           </w:pPr>
-          <w:hyperlink w:anchor="_Toc15047395" w:history="1">
+          <w:hyperlink w:anchor="_Toc15311979" w:history="1">
             <w:r>
               <w:rPr>
                 <w:rStyle w:val="Hipervnculo"/>
@@ -1197,7 +1234,7 @@
                 <w:noProof/>
                 <w:webHidden/>
               </w:rPr>
-              <w:instrText xml:space="preserve"> PAGEREF _Toc15047395 \h </w:instrText>
+              <w:instrText xml:space="preserve"> PAGEREF _Toc15311979 \h </w:instrText>
             </w:r>
             <w:r>
               <w:rPr>
@@ -1239,7 +1276,7 @@
               <w:noProof/>
             </w:rPr>
           </w:pPr>
-          <w:hyperlink w:anchor="_Toc15047396" w:history="1">
+          <w:hyperlink w:anchor="_Toc15311980" w:history="1">
             <w:r>
               <w:rPr>
                 <w:rStyle w:val="Hipervnculo"/>
@@ -1266,7 +1303,7 @@
                 <w:noProof/>
                 <w:webHidden/>
               </w:rPr>
-              <w:instrText xml:space="preserve"> PAGEREF _Toc15047396 \h </w:instrText>
+              <w:instrText xml:space="preserve"> PAGEREF _Toc15311980 \h </w:instrText>
             </w:r>
             <w:r>
               <w:rPr>
@@ -1309,7 +1346,7 @@
               <w:noProof/>
             </w:rPr>
           </w:pPr>
-          <w:hyperlink w:anchor="_Toc15047397" w:history="1">
+          <w:hyperlink w:anchor="_Toc15311981" w:history="1">
             <w:r>
               <w:rPr>
                 <w:rStyle w:val="Hipervnculo"/>
@@ -1352,7 +1389,7 @@
                 <w:noProof/>
                 <w:webHidden/>
               </w:rPr>
-              <w:instrText xml:space="preserve"> PAGEREF _Toc15047397 \h </w:instrText>
+              <w:instrText xml:space="preserve"> PAGEREF _Toc15311981 \h </w:instrText>
             </w:r>
             <w:r>
               <w:rPr>
@@ -1395,7 +1432,7 @@
               <w:noProof/>
             </w:rPr>
           </w:pPr>
-          <w:hyperlink w:anchor="_Toc15047398" w:history="1">
+          <w:hyperlink w:anchor="_Toc15311982" w:history="1">
             <w:r>
               <w:rPr>
                 <w:rStyle w:val="Hipervnculo"/>
@@ -1438,7 +1475,7 @@
                 <w:noProof/>
                 <w:webHidden/>
               </w:rPr>
-              <w:instrText xml:space="preserve"> PAGEREF _Toc15047398 \h </w:instrText>
+              <w:instrText xml:space="preserve"> PAGEREF _Toc15311982 \h </w:instrText>
             </w:r>
             <w:r>
               <w:rPr>
@@ -1481,7 +1518,7 @@
               <w:noProof/>
             </w:rPr>
           </w:pPr>
-          <w:hyperlink w:anchor="_Toc15047399" w:history="1">
+          <w:hyperlink w:anchor="_Toc15311983" w:history="1">
             <w:r>
               <w:rPr>
                 <w:rStyle w:val="Hipervnculo"/>
@@ -1524,7 +1561,7 @@
                 <w:noProof/>
                 <w:webHidden/>
               </w:rPr>
-              <w:instrText xml:space="preserve"> PAGEREF _Toc15047399 \h </w:instrText>
+              <w:instrText xml:space="preserve"> PAGEREF _Toc15311983 \h </w:instrText>
             </w:r>
             <w:r>
               <w:rPr>
@@ -1567,7 +1604,7 @@
               <w:noProof/>
             </w:rPr>
           </w:pPr>
-          <w:hyperlink w:anchor="_Toc15047400" w:history="1">
+          <w:hyperlink w:anchor="_Toc15311984" w:history="1">
             <w:r>
               <w:rPr>
                 <w:rStyle w:val="Hipervnculo"/>
@@ -1608,7 +1645,7 @@
                 <w:noProof/>
                 <w:webHidden/>
               </w:rPr>
-              <w:instrText xml:space="preserve"> PAGEREF _Toc15047400 \h </w:instrText>
+              <w:instrText xml:space="preserve"> PAGEREF _Toc15311984 \h </w:instrText>
             </w:r>
             <w:r>
               <w:rPr>
@@ -1651,7 +1688,7 @@
               <w:noProof/>
             </w:rPr>
           </w:pPr>
-          <w:hyperlink w:anchor="_Toc15047401" w:history="1">
+          <w:hyperlink w:anchor="_Toc15311985" w:history="1">
             <w:r>
               <w:rPr>
                 <w:rStyle w:val="Hipervnculo"/>
@@ -1694,7 +1731,7 @@
                 <w:noProof/>
                 <w:webHidden/>
               </w:rPr>
-              <w:instrText xml:space="preserve"> PAGEREF _Toc15047401 \h </w:instrText>
+              <w:instrText xml:space="preserve"> PAGEREF _Toc15311985 \h </w:instrText>
             </w:r>
             <w:r>
               <w:rPr>
@@ -1736,7 +1773,7 @@
               <w:noProof/>
             </w:rPr>
           </w:pPr>
-          <w:hyperlink w:anchor="_Toc15047402" w:history="1">
+          <w:hyperlink w:anchor="_Toc15311986" w:history="1">
             <w:r>
               <w:rPr>
                 <w:rStyle w:val="Hipervnculo"/>
@@ -1763,7 +1800,7 @@
                 <w:noProof/>
                 <w:webHidden/>
               </w:rPr>
-              <w:instrText xml:space="preserve"> PAGEREF _Toc15047402 \h </w:instrText>
+              <w:instrText xml:space="preserve"> PAGEREF _Toc15311986 \h </w:instrText>
             </w:r>
             <w:r>
               <w:rPr>
@@ -1805,7 +1842,7 @@
               <w:noProof/>
             </w:rPr>
           </w:pPr>
-          <w:hyperlink w:anchor="_Toc15047403" w:history="1">
+          <w:hyperlink w:anchor="_Toc15311987" w:history="1">
             <w:r>
               <w:rPr>
                 <w:rStyle w:val="Hipervnculo"/>
@@ -1832,7 +1869,7 @@
                 <w:noProof/>
                 <w:webHidden/>
               </w:rPr>
-              <w:instrText xml:space="preserve"> PAGEREF _Toc15047403 \h </w:instrText>
+              <w:instrText xml:space="preserve"> PAGEREF _Toc15311987 \h </w:instrText>
             </w:r>
             <w:r>
               <w:rPr>
@@ -1874,7 +1911,7 @@
               <w:noProof/>
             </w:rPr>
           </w:pPr>
-          <w:hyperlink w:anchor="_Toc15047404" w:history="1">
+          <w:hyperlink w:anchor="_Toc15311988" w:history="1">
             <w:r>
               <w:rPr>
                 <w:rStyle w:val="Hipervnculo"/>
@@ -1901,7 +1938,7 @@
                 <w:noProof/>
                 <w:webHidden/>
               </w:rPr>
-              <w:instrText xml:space="preserve"> PAGEREF _Toc15047404 \h </w:instrText>
+              <w:instrText xml:space="preserve"> PAGEREF _Toc15311988 \h </w:instrText>
             </w:r>
             <w:r>
               <w:rPr>
@@ -1943,7 +1980,7 @@
               <w:noProof/>
             </w:rPr>
           </w:pPr>
-          <w:hyperlink w:anchor="_Toc15047405" w:history="1">
+          <w:hyperlink w:anchor="_Toc15311989" w:history="1">
             <w:r>
               <w:rPr>
                 <w:rStyle w:val="Hipervnculo"/>
@@ -1970,7 +2007,7 @@
                 <w:noProof/>
                 <w:webHidden/>
               </w:rPr>
-              <w:instrText xml:space="preserve"> PAGEREF _Toc15047405 \h </w:instrText>
+              <w:instrText xml:space="preserve"> PAGEREF _Toc15311989 \h </w:instrText>
             </w:r>
             <w:r>
               <w:rPr>
@@ -1990,7 +2027,7 @@
                 <w:noProof/>
                 <w:webHidden/>
               </w:rPr>
-              <w:t>11</w:t>
+              <w:t>10</w:t>
             </w:r>
             <w:r>
               <w:rPr>
@@ -2012,7 +2049,7 @@
               <w:noProof/>
             </w:rPr>
           </w:pPr>
-          <w:hyperlink w:anchor="_Toc15047406" w:history="1">
+          <w:hyperlink w:anchor="_Toc15311990" w:history="1">
             <w:r>
               <w:rPr>
                 <w:rStyle w:val="Hipervnculo"/>
@@ -2039,7 +2076,7 @@
                 <w:noProof/>
                 <w:webHidden/>
               </w:rPr>
-              <w:instrText xml:space="preserve"> PAGEREF _Toc15047406 \h </w:instrText>
+              <w:instrText xml:space="preserve"> PAGEREF _Toc15311990 \h </w:instrText>
             </w:r>
             <w:r>
               <w:rPr>
@@ -2081,7 +2118,7 @@
               <w:noProof/>
             </w:rPr>
           </w:pPr>
-          <w:hyperlink w:anchor="_Toc15047407" w:history="1">
+          <w:hyperlink w:anchor="_Toc15311991" w:history="1">
             <w:r>
               <w:rPr>
                 <w:rStyle w:val="Hipervnculo"/>
@@ -2108,7 +2145,7 @@
                 <w:noProof/>
                 <w:webHidden/>
               </w:rPr>
-              <w:instrText xml:space="preserve"> PAGEREF _Toc15047407 \h </w:instrText>
+              <w:instrText xml:space="preserve"> PAGEREF _Toc15311991 \h </w:instrText>
             </w:r>
             <w:r>
               <w:rPr>
@@ -2128,7 +2165,7 @@
                 <w:noProof/>
                 <w:webHidden/>
               </w:rPr>
-              <w:t>12</w:t>
+              <w:t>11</w:t>
             </w:r>
             <w:r>
               <w:rPr>
@@ -2150,7 +2187,7 @@
               <w:noProof/>
             </w:rPr>
           </w:pPr>
-          <w:hyperlink w:anchor="_Toc15047408" w:history="1">
+          <w:hyperlink w:anchor="_Toc15311992" w:history="1">
             <w:r>
               <w:rPr>
                 <w:rStyle w:val="Hipervnculo"/>
@@ -2177,7 +2214,7 @@
                 <w:noProof/>
                 <w:webHidden/>
               </w:rPr>
-              <w:instrText xml:space="preserve"> PAGEREF _Toc15047408 \h </w:instrText>
+              <w:instrText xml:space="preserve"> PAGEREF _Toc15311992 \h </w:instrText>
             </w:r>
             <w:r>
               <w:rPr>
@@ -2197,7 +2234,7 @@
                 <w:noProof/>
                 <w:webHidden/>
               </w:rPr>
-              <w:t>13</w:t>
+              <w:t>12</w:t>
             </w:r>
             <w:r>
               <w:rPr>
@@ -2220,7 +2257,7 @@
               <w:noProof/>
             </w:rPr>
           </w:pPr>
-          <w:hyperlink w:anchor="_Toc15047409" w:history="1">
+          <w:hyperlink w:anchor="_Toc15311993" w:history="1">
             <w:r>
               <w:rPr>
                 <w:rStyle w:val="Hipervnculo"/>
@@ -2263,7 +2300,7 @@
                 <w:noProof/>
                 <w:webHidden/>
               </w:rPr>
-              <w:instrText xml:space="preserve"> PAGEREF _Toc15047409 \h </w:instrText>
+              <w:instrText xml:space="preserve"> PAGEREF _Toc15311993 \h </w:instrText>
             </w:r>
             <w:r>
               <w:rPr>
@@ -2283,7 +2320,7 @@
                 <w:noProof/>
                 <w:webHidden/>
               </w:rPr>
-              <w:t>13</w:t>
+              <w:t>12</w:t>
             </w:r>
             <w:r>
               <w:rPr>
@@ -2306,7 +2343,7 @@
               <w:noProof/>
             </w:rPr>
           </w:pPr>
-          <w:hyperlink w:anchor="_Toc15047410" w:history="1">
+          <w:hyperlink w:anchor="_Toc15311994" w:history="1">
             <w:r>
               <w:rPr>
                 <w:rStyle w:val="Hipervnculo"/>
@@ -2349,7 +2386,7 @@
                 <w:noProof/>
                 <w:webHidden/>
               </w:rPr>
-              <w:instrText xml:space="preserve"> PAGEREF _Toc15047410 \h </w:instrText>
+              <w:instrText xml:space="preserve"> PAGEREF _Toc15311994 \h </w:instrText>
             </w:r>
             <w:r>
               <w:rPr>
@@ -2369,7 +2406,7 @@
                 <w:noProof/>
                 <w:webHidden/>
               </w:rPr>
-              <w:t>13</w:t>
+              <w:t>14</w:t>
             </w:r>
             <w:r>
               <w:rPr>
@@ -2392,7 +2429,7 @@
               <w:noProof/>
             </w:rPr>
           </w:pPr>
-          <w:hyperlink w:anchor="_Toc15047411" w:history="1">
+          <w:hyperlink w:anchor="_Toc15311995" w:history="1">
             <w:r>
               <w:rPr>
                 <w:rStyle w:val="Hipervnculo"/>
@@ -2435,7 +2472,7 @@
                 <w:noProof/>
                 <w:webHidden/>
               </w:rPr>
-              <w:instrText xml:space="preserve"> PAGEREF _Toc15047411 \h </w:instrText>
+              <w:instrText xml:space="preserve"> PAGEREF _Toc15311995 \h </w:instrText>
             </w:r>
             <w:r>
               <w:rPr>
@@ -2478,7 +2515,7 @@
               <w:noProof/>
             </w:rPr>
           </w:pPr>
-          <w:hyperlink w:anchor="_Toc15047412" w:history="1">
+          <w:hyperlink w:anchor="_Toc15311996" w:history="1">
             <w:r>
               <w:rPr>
                 <w:rStyle w:val="Hipervnculo"/>
@@ -2519,7 +2556,7 @@
                 <w:noProof/>
                 <w:webHidden/>
               </w:rPr>
-              <w:instrText xml:space="preserve"> PAGEREF _Toc15047412 \h </w:instrText>
+              <w:instrText xml:space="preserve"> PAGEREF _Toc15311996 \h </w:instrText>
             </w:r>
             <w:r>
               <w:rPr>
@@ -2562,7 +2599,7 @@
               <w:noProof/>
             </w:rPr>
           </w:pPr>
-          <w:hyperlink w:anchor="_Toc15047413" w:history="1">
+          <w:hyperlink w:anchor="_Toc15311997" w:history="1">
             <w:r>
               <w:rPr>
                 <w:rStyle w:val="Hipervnculo"/>
@@ -2603,7 +2640,7 @@
                 <w:noProof/>
                 <w:webHidden/>
               </w:rPr>
-              <w:instrText xml:space="preserve"> PAGEREF _Toc15047413 \h </w:instrText>
+              <w:instrText xml:space="preserve"> PAGEREF _Toc15311997 \h </w:instrText>
             </w:r>
             <w:r>
               <w:rPr>
@@ -2646,7 +2683,7 @@
               <w:noProof/>
             </w:rPr>
           </w:pPr>
-          <w:hyperlink w:anchor="_Toc15047414" w:history="1">
+          <w:hyperlink w:anchor="_Toc15311998" w:history="1">
             <w:r>
               <w:rPr>
                 <w:rStyle w:val="Hipervnculo"/>
@@ -2687,7 +2724,7 @@
                 <w:noProof/>
                 <w:webHidden/>
               </w:rPr>
-              <w:instrText xml:space="preserve"> PAGEREF _Toc15047414 \h </w:instrText>
+              <w:instrText xml:space="preserve"> PAGEREF _Toc15311998 \h </w:instrText>
             </w:r>
             <w:r>
               <w:rPr>
@@ -2707,7 +2744,7 @@
                 <w:noProof/>
                 <w:webHidden/>
               </w:rPr>
-              <w:t>14</w:t>
+              <w:t>15</w:t>
             </w:r>
             <w:r>
               <w:rPr>
@@ -2730,7 +2767,7 @@
               <w:noProof/>
             </w:rPr>
           </w:pPr>
-          <w:hyperlink w:anchor="_Toc15047415" w:history="1">
+          <w:hyperlink w:anchor="_Toc15311999" w:history="1">
             <w:r>
               <w:rPr>
                 <w:rStyle w:val="Hipervnculo"/>
@@ -2771,7 +2808,7 @@
                 <w:noProof/>
                 <w:webHidden/>
               </w:rPr>
-              <w:instrText xml:space="preserve"> PAGEREF _Toc15047415 \h </w:instrText>
+              <w:instrText xml:space="preserve"> PAGEREF _Toc15311999 \h </w:instrText>
             </w:r>
             <w:r>
               <w:rPr>
@@ -2814,7 +2851,7 @@
               <w:noProof/>
             </w:rPr>
           </w:pPr>
-          <w:hyperlink w:anchor="_Toc15047416" w:history="1">
+          <w:hyperlink w:anchor="_Toc15312000" w:history="1">
             <w:r>
               <w:rPr>
                 <w:rStyle w:val="Hipervnculo"/>
@@ -2855,7 +2892,7 @@
                 <w:noProof/>
                 <w:webHidden/>
               </w:rPr>
-              <w:instrText xml:space="preserve"> PAGEREF _Toc15047416 \h </w:instrText>
+              <w:instrText xml:space="preserve"> PAGEREF _Toc15312000 \h </w:instrText>
             </w:r>
             <w:r>
               <w:rPr>
@@ -2898,7 +2935,7 @@
               <w:noProof/>
             </w:rPr>
           </w:pPr>
-          <w:hyperlink w:anchor="_Toc15047417" w:history="1">
+          <w:hyperlink w:anchor="_Toc15312001" w:history="1">
             <w:r>
               <w:rPr>
                 <w:rStyle w:val="Hipervnculo"/>
@@ -2939,7 +2976,7 @@
                 <w:noProof/>
                 <w:webHidden/>
               </w:rPr>
-              <w:instrText xml:space="preserve"> PAGEREF _Toc15047417 \h </w:instrText>
+              <w:instrText xml:space="preserve"> PAGEREF _Toc15312001 \h </w:instrText>
             </w:r>
             <w:r>
               <w:rPr>
@@ -2982,7 +3019,7 @@
               <w:noProof/>
             </w:rPr>
           </w:pPr>
-          <w:hyperlink w:anchor="_Toc15047418" w:history="1">
+          <w:hyperlink w:anchor="_Toc15312002" w:history="1">
             <w:r>
               <w:rPr>
                 <w:rStyle w:val="Hipervnculo"/>
@@ -3023,7 +3060,7 @@
                 <w:noProof/>
                 <w:webHidden/>
               </w:rPr>
-              <w:instrText xml:space="preserve"> PAGEREF _Toc15047418 \h </w:instrText>
+              <w:instrText xml:space="preserve"> PAGEREF _Toc15312002 \h </w:instrText>
             </w:r>
             <w:r>
               <w:rPr>
@@ -3043,7 +3080,7 @@
                 <w:noProof/>
                 <w:webHidden/>
               </w:rPr>
-              <w:t>15</w:t>
+              <w:t>16</w:t>
             </w:r>
             <w:r>
               <w:rPr>
@@ -3098,7 +3135,7 @@
           <w:lang w:val="es-MX"/>
         </w:rPr>
       </w:pPr>
-      <w:bookmarkStart w:id="2" w:name="_Toc15047393"/>
+      <w:bookmarkStart w:id="2" w:name="_Toc15311977"/>
       <w:r>
         <w:rPr>
           <w:lang w:val="es-MX"/>
@@ -3255,6 +3292,8 @@
       <w:r>
         <w:t>:</w:t>
       </w:r>
+      <w:bookmarkStart w:id="3" w:name="_GoBack"/>
+      <w:bookmarkEnd w:id="3"/>
     </w:p>
     <w:p>
       <w:pPr>
@@ -3480,7 +3519,13 @@
         <w:t xml:space="preserve">selections </w:t>
       </w:r>
       <w:r>
-        <w:t>mentioned above are reflected in the requirement document</w:t>
+        <w:t xml:space="preserve">mentioned above </w:t>
+      </w:r>
+      <w:r>
+        <w:t xml:space="preserve">were done in agreement with the customer and </w:t>
+      </w:r>
+      <w:r>
+        <w:t>are reflected in the requirement document</w:t>
       </w:r>
       <w:r>
         <w:t>s</w:t>
@@ -3508,7 +3553,7 @@
           <w:lang w:val="es-MX"/>
         </w:rPr>
       </w:pPr>
-      <w:bookmarkStart w:id="3" w:name="_Toc15047394"/>
+      <w:bookmarkStart w:id="4" w:name="_Toc15311978"/>
       <w:proofErr w:type="spellStart"/>
       <w:r>
         <w:rPr>
@@ -3516,7 +3561,7 @@
         </w:rPr>
         <w:t>Deliverables</w:t>
       </w:r>
-      <w:bookmarkEnd w:id="3"/>
+      <w:bookmarkEnd w:id="4"/>
       <w:proofErr w:type="spellEnd"/>
     </w:p>
     <w:p>
@@ -3524,124 +3569,19 @@
         <w:spacing w:after="0" w:line="240" w:lineRule="auto"/>
         <w:jc w:val="both"/>
       </w:pPr>
-      <w:r>
-        <w:rPr>
-          <w:highlight w:val="yellow"/>
-        </w:rPr>
-        <w:t xml:space="preserve">Work products like: Code (hex), Documents (Software Requirement Document, </w:t>
-      </w:r>
-      <w:proofErr w:type="gramStart"/>
-      <w:r>
-        <w:rPr>
-          <w:highlight w:val="yellow"/>
-        </w:rPr>
-        <w:t>Estimates</w:t>
-      </w:r>
-      <w:proofErr w:type="gramEnd"/>
-      <w:r>
-        <w:rPr>
-          <w:highlight w:val="yellow"/>
-        </w:rPr>
-        <w:t xml:space="preserve"> file, Planning file, Design file, verification file,</w:t>
-      </w:r>
-      <w:r>
-        <w:rPr>
-          <w:highlight w:val="yellow"/>
-        </w:rPr>
-        <w:t xml:space="preserve"> Functional testing file</w:t>
-      </w:r>
-      <w:r>
-        <w:rPr>
-          <w:highlight w:val="yellow"/>
-        </w:rPr>
-        <w:t>)</w:t>
-      </w:r>
-      <w:r>
-        <w:rPr>
-          <w:highlight w:val="yellow"/>
-        </w:rPr>
-        <w:t xml:space="preserve">, </w:t>
-      </w:r>
-      <w:r>
-        <w:rPr>
-          <w:highlight w:val="yellow"/>
-        </w:rPr>
-        <w:t>or hardware if apply</w:t>
-      </w:r>
-      <w:r>
-        <w:rPr>
-          <w:highlight w:val="yellow"/>
-        </w:rPr>
-        <w:t xml:space="preserve"> (schematic files, </w:t>
-      </w:r>
-      <w:r>
-        <w:rPr>
-          <w:highlight w:val="yellow"/>
-        </w:rPr>
-        <w:t>PCB</w:t>
-      </w:r>
-      <w:r>
-        <w:rPr>
-          <w:highlight w:val="yellow"/>
-        </w:rPr>
-        <w:t xml:space="preserve"> file</w:t>
-      </w:r>
-      <w:r>
-        <w:rPr>
-          <w:highlight w:val="yellow"/>
-        </w:rPr>
-        <w:t xml:space="preserve"> and Gerber file</w:t>
-      </w:r>
-      <w:r>
-        <w:rPr>
-          <w:highlight w:val="yellow"/>
-        </w:rPr>
-        <w:t>, general</w:t>
-      </w:r>
-      <w:r>
-        <w:rPr>
-          <w:highlight w:val="yellow"/>
-        </w:rPr>
-        <w:t xml:space="preserve"> draft) </w:t>
-      </w:r>
-      <w:r>
-        <w:rPr>
-          <w:b/>
-          <w:highlight w:val="red"/>
-        </w:rPr>
-        <w:t>SHALL</w:t>
-      </w:r>
-      <w:r>
-        <w:rPr>
-          <w:b/>
-        </w:rPr>
-        <w:t xml:space="preserve"> </w:t>
-      </w:r>
-      <w:r>
-        <w:rPr>
-          <w:highlight w:val="yellow"/>
-        </w:rPr>
-        <w:t>be described here.</w:t>
-      </w:r>
-    </w:p>
-    <w:p>
-      <w:pPr>
-        <w:spacing w:after="0" w:line="240" w:lineRule="auto"/>
-        <w:jc w:val="both"/>
-      </w:pPr>
     </w:p>
     <w:p>
       <w:pPr>
         <w:pStyle w:val="Ttulo2"/>
       </w:pPr>
-      <w:bookmarkStart w:id="4" w:name="_Toc15047395"/>
+      <w:bookmarkStart w:id="5" w:name="_Toc15311979"/>
       <w:r>
         <w:t xml:space="preserve">4.1 </w:t>
       </w:r>
       <w:r>
         <w:t>Documents</w:t>
       </w:r>
-      <w:bookmarkEnd w:id="4"/>
+      <w:bookmarkEnd w:id="5"/>
     </w:p>
     <w:p>
       <w:pPr>
@@ -4849,7 +4789,7 @@
       <w:pPr>
         <w:pStyle w:val="Ttulo2"/>
       </w:pPr>
-      <w:bookmarkStart w:id="5" w:name="_Toc15047396"/>
+      <w:bookmarkStart w:id="6" w:name="_Toc15311980"/>
       <w:r>
         <w:lastRenderedPageBreak/>
         <w:t xml:space="preserve">4.2 </w:t>
@@ -4857,7 +4797,7 @@
       <w:r>
         <w:t>Code</w:t>
       </w:r>
-      <w:bookmarkEnd w:id="5"/>
+      <w:bookmarkEnd w:id="6"/>
     </w:p>
     <w:p>
       <w:pPr>
@@ -5318,7 +5258,7 @@
           <w:lang w:val="es-MX"/>
         </w:rPr>
       </w:pPr>
-      <w:bookmarkStart w:id="6" w:name="_Toc15047397"/>
+      <w:bookmarkStart w:id="7" w:name="_Toc15311981"/>
       <w:proofErr w:type="spellStart"/>
       <w:r>
         <w:rPr>
@@ -5340,7 +5280,7 @@
         </w:rPr>
         <w:t>methodology</w:t>
       </w:r>
-      <w:bookmarkEnd w:id="6"/>
+      <w:bookmarkEnd w:id="7"/>
       <w:proofErr w:type="spellEnd"/>
     </w:p>
     <w:p>
@@ -5537,7 +5477,7 @@
           <w:lang w:val="es-MX"/>
         </w:rPr>
       </w:pPr>
-      <w:bookmarkStart w:id="7" w:name="_Toc15047398"/>
+      <w:bookmarkStart w:id="8" w:name="_Toc15311982"/>
       <w:proofErr w:type="spellStart"/>
       <w:r>
         <w:rPr>
@@ -5551,7 +5491,7 @@
         </w:rPr>
         <w:t>stimates</w:t>
       </w:r>
-      <w:bookmarkEnd w:id="7"/>
+      <w:bookmarkEnd w:id="8"/>
       <w:proofErr w:type="spellEnd"/>
     </w:p>
     <w:p>
@@ -5566,12 +5506,7 @@
         <w:jc w:val="both"/>
       </w:pPr>
       <w:r>
-        <w:t xml:space="preserve">Before making the time estimates for the activities required to complete the project, an analysis was done to identify </w:t>
-      </w:r>
-      <w:bookmarkStart w:id="8" w:name="_GoBack"/>
-      <w:bookmarkEnd w:id="8"/>
-      <w:r>
-        <w:t>the facts, assumptions and risks involved; this with the intention of making time estimates closer to reality, organize activities in such way that dependencies do not interfere with deliveries, and identify potential risks at early stages of the planning to be able to mitigate them with the minimum impact possible.</w:t>
+        <w:t>Before making the time estimates for the activities required to complete the project, an analysis was done to identify the facts, assumptions and risks involved; this with the intention of making time estimates closer to reality, organize activities in such way that dependencies do not interfere with deliveries, and identify potential risks at early stages of the planning to be able to mitigate them with the minimum impact possible.</w:t>
       </w:r>
     </w:p>
     <w:p>
@@ -6127,6 +6062,15 @@
       </w:r>
       <w:r>
         <w:t>Using the SCRUM methodology, the epics and stories shown in the table below were defined.</w:t>
+      </w:r>
+      <w:r>
+        <w:t xml:space="preserve"> The “Estimate” column reflects the latest estimate done for the stories</w:t>
+      </w:r>
+      <w:r>
+        <w:t>;</w:t>
+      </w:r>
+      <w:r>
+        <w:t xml:space="preserve"> these points, which represent hours, were adjusted during each Sprint.</w:t>
       </w:r>
     </w:p>
     <w:p>
@@ -6492,6 +6436,7 @@
               <w:jc w:val="both"/>
             </w:pPr>
             <w:r>
+              <w:lastRenderedPageBreak/>
               <w:t>Potentiometer Tests</w:t>
             </w:r>
           </w:p>
@@ -6536,7 +6481,6 @@
               <w:jc w:val="both"/>
             </w:pPr>
             <w:r>
-              <w:lastRenderedPageBreak/>
               <w:t>Potentiometer Characterization</w:t>
             </w:r>
           </w:p>
@@ -8099,7 +8043,7 @@
           <w:lang w:val="es-MX"/>
         </w:rPr>
       </w:pPr>
-      <w:bookmarkStart w:id="9" w:name="_Toc15047399"/>
+      <w:bookmarkStart w:id="9" w:name="_Toc15311983"/>
       <w:proofErr w:type="spellStart"/>
       <w:r>
         <w:rPr>
@@ -8317,7 +8261,6 @@
         <w:rPr>
           <w:highlight w:val="yellow"/>
         </w:rPr>
-        <w:lastRenderedPageBreak/>
         <w:t xml:space="preserve">This section </w:t>
       </w:r>
       <w:r>
@@ -8485,7 +8428,7 @@
         </w:numPr>
         <w:jc w:val="both"/>
       </w:pPr>
-      <w:bookmarkStart w:id="10" w:name="_Toc15047400"/>
+      <w:bookmarkStart w:id="10" w:name="_Toc15311984"/>
       <w:r>
         <w:t>Solving Problem Strategy</w:t>
       </w:r>
@@ -8493,315 +8436,81 @@
     </w:p>
     <w:p>
       <w:pPr>
-        <w:pStyle w:val="Prrafodelista"/>
-        <w:numPr>
-          <w:ilvl w:val="0"/>
-          <w:numId w:val="3"/>
-        </w:numPr>
-        <w:spacing w:after="0" w:line="240" w:lineRule="auto"/>
-        <w:jc w:val="both"/>
-        <w:rPr>
-          <w:highlight w:val="yellow"/>
-        </w:rPr>
-      </w:pPr>
-      <w:r>
-        <w:rPr>
-          <w:highlight w:val="yellow"/>
-        </w:rPr>
-        <w:t xml:space="preserve">This section </w:t>
-      </w:r>
-      <w:r>
-        <w:rPr>
-          <w:highlight w:val="red"/>
-        </w:rPr>
-        <w:t>SHALL</w:t>
-      </w:r>
-      <w:r>
-        <w:rPr>
-          <w:highlight w:val="yellow"/>
-        </w:rPr>
-        <w:t xml:space="preserve"> </w:t>
-      </w:r>
-      <w:r>
-        <w:rPr>
-          <w:highlight w:val="yellow"/>
-        </w:rPr>
-        <w:t xml:space="preserve">contain </w:t>
-      </w:r>
-      <w:r>
-        <w:rPr>
-          <w:highlight w:val="yellow"/>
-        </w:rPr>
-        <w:t xml:space="preserve">an </w:t>
-      </w:r>
-      <w:r>
-        <w:rPr>
-          <w:highlight w:val="yellow"/>
-        </w:rPr>
-        <w:t>FMEA for the full Project</w:t>
-      </w:r>
-      <w:r>
-        <w:rPr>
-          <w:highlight w:val="yellow"/>
-        </w:rPr>
-        <w:t xml:space="preserve"> </w:t>
-      </w:r>
-      <w:r>
-        <w:rPr>
-          <w:highlight w:val="yellow"/>
-        </w:rPr>
-        <w:t xml:space="preserve">considering the </w:t>
-      </w:r>
-      <w:proofErr w:type="spellStart"/>
-      <w:r>
-        <w:rPr>
-          <w:highlight w:val="yellow"/>
-        </w:rPr>
-        <w:t>sw</w:t>
-      </w:r>
-      <w:proofErr w:type="spellEnd"/>
-      <w:r>
-        <w:rPr>
-          <w:highlight w:val="yellow"/>
-        </w:rPr>
-        <w:t xml:space="preserve"> functionalities</w:t>
-      </w:r>
-      <w:r>
-        <w:rPr>
-          <w:highlight w:val="yellow"/>
-        </w:rPr>
-        <w:t xml:space="preserve"> defined in </w:t>
-      </w:r>
-      <w:r>
-        <w:rPr>
-          <w:highlight w:val="yellow"/>
-        </w:rPr>
-        <w:t>the risk analysis from the estimates</w:t>
-      </w:r>
-      <w:r>
-        <w:rPr>
-          <w:highlight w:val="yellow"/>
-        </w:rPr>
-        <w:t xml:space="preserve"> section</w:t>
-      </w:r>
-      <w:r>
-        <w:rPr>
-          <w:highlight w:val="yellow"/>
-        </w:rPr>
-        <w:t>.</w:t>
-      </w:r>
-      <w:r>
-        <w:rPr>
-          <w:highlight w:val="yellow"/>
-        </w:rPr>
-        <w:t xml:space="preserve"> </w:t>
-      </w:r>
-    </w:p>
-    <w:p>
-      <w:pPr>
-        <w:pStyle w:val="Prrafodelista"/>
-        <w:numPr>
-          <w:ilvl w:val="0"/>
-          <w:numId w:val="3"/>
-        </w:numPr>
-        <w:spacing w:after="0" w:line="240" w:lineRule="auto"/>
-        <w:jc w:val="both"/>
-        <w:rPr>
-          <w:highlight w:val="yellow"/>
-        </w:rPr>
-      </w:pPr>
-      <w:r>
-        <w:rPr>
-          <w:highlight w:val="yellow"/>
-        </w:rPr>
-        <w:t xml:space="preserve">In case an error be detected during the development stage, this section </w:t>
-      </w:r>
-      <w:r>
-        <w:rPr>
-          <w:highlight w:val="red"/>
-        </w:rPr>
-        <w:t>SHALL</w:t>
-      </w:r>
-      <w:r>
-        <w:rPr>
-          <w:highlight w:val="red"/>
-        </w:rPr>
-        <w:t xml:space="preserve"> </w:t>
-      </w:r>
-      <w:r>
-        <w:rPr>
-          <w:highlight w:val="yellow"/>
-        </w:rPr>
-        <w:t xml:space="preserve">contain a mitigation plan including the </w:t>
-      </w:r>
-      <w:r>
-        <w:rPr>
-          <w:highlight w:val="yellow"/>
-        </w:rPr>
-        <w:t xml:space="preserve">5 whys </w:t>
-      </w:r>
-      <w:r>
-        <w:rPr>
-          <w:highlight w:val="yellow"/>
-        </w:rPr>
-        <w:t xml:space="preserve">methodology </w:t>
-      </w:r>
-      <w:r>
-        <w:rPr>
-          <w:highlight w:val="yellow"/>
-        </w:rPr>
-        <w:t xml:space="preserve">for </w:t>
-      </w:r>
-      <w:proofErr w:type="spellStart"/>
-      <w:r>
-        <w:rPr>
-          <w:highlight w:val="yellow"/>
-        </w:rPr>
-        <w:t>hw</w:t>
-      </w:r>
-      <w:proofErr w:type="spellEnd"/>
-      <w:r>
-        <w:rPr>
-          <w:highlight w:val="yellow"/>
-        </w:rPr>
-        <w:t xml:space="preserve">, </w:t>
-      </w:r>
-      <w:proofErr w:type="spellStart"/>
-      <w:r>
-        <w:rPr>
-          <w:highlight w:val="yellow"/>
-        </w:rPr>
-        <w:t>sw</w:t>
-      </w:r>
-      <w:proofErr w:type="spellEnd"/>
-      <w:r>
-        <w:rPr>
-          <w:highlight w:val="yellow"/>
-        </w:rPr>
-        <w:t xml:space="preserve"> and document </w:t>
-      </w:r>
-      <w:r>
-        <w:rPr>
-          <w:highlight w:val="yellow"/>
-        </w:rPr>
-        <w:t>issues.</w:t>
-      </w:r>
-    </w:p>
-    <w:p>
-      <w:pPr>
-        <w:spacing w:after="0" w:line="240" w:lineRule="auto"/>
-        <w:ind w:left="360"/>
-        <w:jc w:val="both"/>
-      </w:pPr>
-    </w:p>
-    <w:p>
-      <w:pPr>
-        <w:spacing w:after="0" w:line="240" w:lineRule="auto"/>
-        <w:jc w:val="both"/>
-      </w:pPr>
-      <w:r>
-        <w:rPr>
-          <w:highlight w:val="yellow"/>
-        </w:rPr>
-        <w:t xml:space="preserve">This section </w:t>
-      </w:r>
-      <w:r>
-        <w:rPr>
-          <w:highlight w:val="red"/>
-        </w:rPr>
-        <w:t>MUST</w:t>
-      </w:r>
-      <w:r>
-        <w:rPr>
-          <w:highlight w:val="red"/>
-        </w:rPr>
-        <w:t xml:space="preserve"> </w:t>
-      </w:r>
-      <w:r>
-        <w:rPr>
-          <w:highlight w:val="yellow"/>
-        </w:rPr>
-        <w:t xml:space="preserve">be contained in this document or in a different document linked to this section, the new document </w:t>
-      </w:r>
-      <w:r>
-        <w:rPr>
-          <w:highlight w:val="yellow"/>
-        </w:rPr>
-        <w:t>SHALL</w:t>
-      </w:r>
-      <w:r>
-        <w:rPr>
-          <w:highlight w:val="yellow"/>
-        </w:rPr>
-        <w:t xml:space="preserve"> be contained at:</w:t>
-      </w:r>
-      <w:r>
-        <w:t xml:space="preserve"> </w:t>
-      </w:r>
-    </w:p>
-    <w:p>
-      <w:pPr>
-        <w:spacing w:after="0" w:line="240" w:lineRule="auto"/>
-        <w:ind w:firstLine="720"/>
-        <w:jc w:val="both"/>
-        <w:rPr>
-          <w:highlight w:val="yellow"/>
-        </w:rPr>
-      </w:pPr>
-      <w:r>
-        <w:rPr>
-          <w:highlight w:val="yellow"/>
-        </w:rPr>
-        <w:t xml:space="preserve"> &lt;PROJECT_PATH&gt;\2</w:t>
-      </w:r>
-      <w:r>
-        <w:rPr>
-          <w:highlight w:val="yellow"/>
-        </w:rPr>
-        <w:t xml:space="preserve">) </w:t>
-      </w:r>
-      <w:r>
-        <w:rPr>
-          <w:highlight w:val="yellow"/>
-        </w:rPr>
-        <w:t>Planning</w:t>
-      </w:r>
-      <w:r>
-        <w:rPr>
-          <w:highlight w:val="yellow"/>
-        </w:rPr>
-        <w:t>\</w:t>
-      </w:r>
-      <w:r>
-        <w:rPr>
-          <w:highlight w:val="yellow"/>
-        </w:rPr>
-        <w:t xml:space="preserve">8. </w:t>
-      </w:r>
-      <w:r>
-        <w:rPr>
-          <w:highlight w:val="yellow"/>
-        </w:rPr>
-        <w:t>DFMEA</w:t>
-      </w:r>
-      <w:r>
-        <w:rPr>
-          <w:highlight w:val="yellow"/>
-        </w:rPr>
-        <w:t>_20190405</w:t>
-      </w:r>
-      <w:r>
-        <w:rPr>
-          <w:highlight w:val="yellow"/>
-        </w:rPr>
-        <w:t>.xlsx</w:t>
-      </w:r>
-    </w:p>
-    <w:p>
-      <w:pPr>
-        <w:spacing w:after="0" w:line="240" w:lineRule="auto"/>
-        <w:jc w:val="both"/>
-      </w:pPr>
+        <w:spacing w:after="0" w:line="240" w:lineRule="auto"/>
+        <w:jc w:val="both"/>
+      </w:pPr>
+    </w:p>
+    <w:p>
+      <w:pPr>
+        <w:spacing w:after="0" w:line="240" w:lineRule="auto"/>
+        <w:jc w:val="both"/>
+      </w:pPr>
+      <w:r>
+        <w:t xml:space="preserve">For the Problem Solving Strategy to be used, </w:t>
+      </w:r>
+      <w:r>
+        <w:t>FMEA was discussed with the customer and it was determined that it will not be used for this project since it is more oriented to systems</w:t>
+      </w:r>
+      <w:r>
+        <w:t>;</w:t>
+      </w:r>
+      <w:r>
+        <w:t xml:space="preserve"> for software projects, risks can be monitored through a risk matrix, where the occurrence and criticality</w:t>
+      </w:r>
+      <w:r>
+        <w:t>/</w:t>
+      </w:r>
+      <w:r>
+        <w:t xml:space="preserve">impact can be determined for every risk that has been identified. </w:t>
+      </w:r>
+      <w:r>
+        <w:t>The risk matrix used for this project can be found in the following file:</w:t>
+      </w:r>
+    </w:p>
+    <w:p>
+      <w:pPr>
+        <w:spacing w:after="0" w:line="240" w:lineRule="auto"/>
+        <w:jc w:val="both"/>
+      </w:pPr>
+    </w:p>
+    <w:p>
+      <w:pPr>
+        <w:spacing w:after="0" w:line="240" w:lineRule="auto"/>
+        <w:jc w:val="center"/>
+        <w:rPr>
+          <w:i/>
+          <w:iCs/>
+          <w:sz w:val="20"/>
+          <w:szCs w:val="20"/>
+        </w:rPr>
+      </w:pPr>
+      <w:r>
+        <w:rPr>
+          <w:i/>
+          <w:iCs/>
+          <w:sz w:val="20"/>
+          <w:szCs w:val="20"/>
+        </w:rPr>
+        <w:t>&lt;PROJECT_PATH&gt;/2) Planning/Matriz_Riesgos.xlsx</w:t>
+      </w:r>
+    </w:p>
+    <w:p>
+      <w:pPr>
+        <w:spacing w:after="0" w:line="240" w:lineRule="auto"/>
+        <w:jc w:val="both"/>
+      </w:pPr>
+    </w:p>
+    <w:p>
+      <w:pPr>
+        <w:spacing w:after="0" w:line="240" w:lineRule="auto"/>
+        <w:jc w:val="both"/>
+      </w:pPr>
+      <w:r>
+        <w:rPr>
+          <w:highlight w:val="green"/>
+        </w:rPr>
+        <w:t>Placeholder for additional section details</w:t>
+      </w:r>
     </w:p>
     <w:p>
       <w:pPr>
@@ -8822,7 +8531,7 @@
           <w:lang w:val="es-MX"/>
         </w:rPr>
       </w:pPr>
-      <w:bookmarkStart w:id="11" w:name="_Toc15047401"/>
+      <w:bookmarkStart w:id="11" w:name="_Toc15311985"/>
       <w:proofErr w:type="spellStart"/>
       <w:r>
         <w:rPr>
@@ -8837,257 +8546,13 @@
       <w:pPr>
         <w:spacing w:after="0" w:line="240" w:lineRule="auto"/>
         <w:jc w:val="both"/>
-        <w:rPr>
-          <w:highlight w:val="yellow"/>
-        </w:rPr>
-      </w:pPr>
-      <w:r>
-        <w:rPr>
-          <w:highlight w:val="yellow"/>
-        </w:rPr>
-        <w:t xml:space="preserve">This section </w:t>
-      </w:r>
-      <w:r>
-        <w:rPr>
-          <w:b/>
-          <w:highlight w:val="red"/>
-        </w:rPr>
-        <w:t>SHALL</w:t>
-      </w:r>
-      <w:r>
-        <w:rPr>
-          <w:highlight w:val="red"/>
-        </w:rPr>
-        <w:t xml:space="preserve"> </w:t>
-      </w:r>
-      <w:r>
-        <w:rPr>
-          <w:highlight w:val="yellow"/>
-        </w:rPr>
-        <w:t xml:space="preserve">contain </w:t>
-      </w:r>
-      <w:r>
-        <w:rPr>
-          <w:highlight w:val="yellow"/>
-        </w:rPr>
-        <w:t xml:space="preserve">Static and dynamic modeling diagrams </w:t>
-      </w:r>
-      <w:proofErr w:type="gramStart"/>
-      <w:r>
-        <w:rPr>
-          <w:highlight w:val="yellow"/>
-        </w:rPr>
-        <w:t>like:</w:t>
-      </w:r>
-      <w:proofErr w:type="gramEnd"/>
-      <w:r>
-        <w:rPr>
-          <w:highlight w:val="yellow"/>
-        </w:rPr>
-        <w:t xml:space="preserve"> block diagram flow diagram, call tree diagram, state machine diagram, sequence diagram and others depending on the programming paradigm.</w:t>
-      </w:r>
-    </w:p>
-    <w:p>
-      <w:pPr>
-        <w:spacing w:after="0" w:line="240" w:lineRule="auto"/>
-        <w:jc w:val="both"/>
-        <w:rPr>
-          <w:highlight w:val="yellow"/>
-        </w:rPr>
-      </w:pPr>
-    </w:p>
-    <w:p>
-      <w:pPr>
-        <w:spacing w:after="0" w:line="240" w:lineRule="auto"/>
-        <w:jc w:val="both"/>
-      </w:pPr>
-      <w:r>
-        <w:rPr>
-          <w:highlight w:val="yellow"/>
-        </w:rPr>
-        <w:t xml:space="preserve">Additionally, </w:t>
-      </w:r>
-      <w:r>
-        <w:rPr>
-          <w:highlight w:val="yellow"/>
-        </w:rPr>
-        <w:t xml:space="preserve">this section </w:t>
-      </w:r>
-      <w:r>
-        <w:rPr>
-          <w:highlight w:val="red"/>
-        </w:rPr>
-        <w:t>SHALL</w:t>
-      </w:r>
-      <w:r>
-        <w:rPr>
-          <w:highlight w:val="red"/>
-        </w:rPr>
-        <w:t xml:space="preserve"> </w:t>
-      </w:r>
-      <w:r>
-        <w:rPr>
-          <w:highlight w:val="yellow"/>
-        </w:rPr>
-        <w:t xml:space="preserve">contain </w:t>
-      </w:r>
-      <w:r>
-        <w:rPr>
-          <w:highlight w:val="yellow"/>
-        </w:rPr>
-        <w:t>control diagram where is defined the: inputs, outputs, noise, and its feedback (if apply).</w:t>
-      </w:r>
-    </w:p>
-    <w:p>
-      <w:pPr>
-        <w:spacing w:after="0" w:line="240" w:lineRule="auto"/>
-        <w:jc w:val="both"/>
-      </w:pPr>
-    </w:p>
-    <w:p>
-      <w:pPr>
-        <w:spacing w:after="0" w:line="240" w:lineRule="auto"/>
-        <w:jc w:val="both"/>
-      </w:pPr>
-      <w:r>
-        <w:rPr>
-          <w:highlight w:val="yellow"/>
-        </w:rPr>
-        <w:t xml:space="preserve">This section </w:t>
-      </w:r>
-      <w:r>
-        <w:rPr>
-          <w:highlight w:val="red"/>
-        </w:rPr>
-        <w:t>MUST</w:t>
-      </w:r>
-      <w:r>
-        <w:rPr>
-          <w:highlight w:val="red"/>
-        </w:rPr>
-        <w:t xml:space="preserve"> </w:t>
-      </w:r>
-      <w:r>
-        <w:rPr>
-          <w:highlight w:val="yellow"/>
-        </w:rPr>
-        <w:t xml:space="preserve">be contained in this document or in a different document linked to this section, the new document </w:t>
-      </w:r>
-      <w:r>
-        <w:rPr>
-          <w:highlight w:val="yellow"/>
-        </w:rPr>
-        <w:t>SHALL</w:t>
-      </w:r>
-      <w:r>
-        <w:rPr>
-          <w:highlight w:val="yellow"/>
-        </w:rPr>
-        <w:t xml:space="preserve"> be contained at:</w:t>
-      </w:r>
-      <w:r>
-        <w:t xml:space="preserve"> </w:t>
-      </w:r>
-    </w:p>
-    <w:p>
-      <w:pPr>
-        <w:spacing w:after="0" w:line="240" w:lineRule="auto"/>
-        <w:ind w:firstLine="720"/>
-        <w:jc w:val="both"/>
-        <w:rPr>
-          <w:highlight w:val="yellow"/>
-        </w:rPr>
-      </w:pPr>
-      <w:r>
-        <w:rPr>
-          <w:highlight w:val="yellow"/>
-        </w:rPr>
-        <w:t xml:space="preserve"> &lt;PROJECT_PATH&gt;\3</w:t>
-      </w:r>
-      <w:r>
-        <w:rPr>
-          <w:highlight w:val="yellow"/>
-        </w:rPr>
-        <w:t>) Design\</w:t>
-      </w:r>
-      <w:r>
-        <w:rPr>
-          <w:highlight w:val="yellow"/>
-        </w:rPr>
-        <w:t xml:space="preserve">9. </w:t>
-      </w:r>
-      <w:r>
-        <w:rPr>
-          <w:highlight w:val="yellow"/>
-        </w:rPr>
-        <w:t>SoftwareDesignDocument_20190405</w:t>
-      </w:r>
-      <w:r>
-        <w:rPr>
-          <w:highlight w:val="yellow"/>
-        </w:rPr>
-        <w:t>.docx</w:t>
-      </w:r>
-    </w:p>
-    <w:p>
-      <w:pPr>
-        <w:spacing w:after="0" w:line="240" w:lineRule="auto"/>
-        <w:jc w:val="both"/>
-      </w:pPr>
-    </w:p>
-    <w:p>
-      <w:pPr>
-        <w:spacing w:after="0" w:line="240" w:lineRule="auto"/>
-        <w:jc w:val="both"/>
-      </w:pPr>
-      <w:r>
-        <w:rPr>
-          <w:highlight w:val="yellow"/>
-        </w:rPr>
-        <w:t xml:space="preserve">Sections 9.1. and 9.2. </w:t>
-      </w:r>
-      <w:r>
-        <w:rPr>
-          <w:highlight w:val="red"/>
-        </w:rPr>
-        <w:t>MUST</w:t>
-      </w:r>
-      <w:r>
-        <w:rPr>
-          <w:highlight w:val="red"/>
-        </w:rPr>
-        <w:t xml:space="preserve"> </w:t>
-      </w:r>
-      <w:r>
-        <w:rPr>
-          <w:highlight w:val="yellow"/>
-        </w:rPr>
-        <w:t xml:space="preserve">be contained in this document or </w:t>
-      </w:r>
-      <w:r>
-        <w:rPr>
-          <w:highlight w:val="yellow"/>
-        </w:rPr>
-        <w:t>MUST</w:t>
-      </w:r>
-      <w:r>
-        <w:rPr>
-          <w:highlight w:val="yellow"/>
-        </w:rPr>
-        <w:t xml:space="preserve"> be divided into different documents. With the naming defined in every section.</w:t>
-      </w:r>
-    </w:p>
-    <w:p>
-      <w:pPr>
-        <w:spacing w:after="0" w:line="240" w:lineRule="auto"/>
-        <w:jc w:val="both"/>
       </w:pPr>
     </w:p>
     <w:p>
       <w:pPr>
         <w:pStyle w:val="Ttulo2"/>
       </w:pPr>
-      <w:bookmarkStart w:id="12" w:name="_Toc15047402"/>
+      <w:bookmarkStart w:id="12" w:name="_Toc15311986"/>
       <w:r>
         <w:t>System Diagram</w:t>
       </w:r>
@@ -9123,7 +8588,6 @@
         <w:rPr>
           <w:noProof/>
         </w:rPr>
-        <w:lastRenderedPageBreak/>
         <w:drawing>
           <wp:inline distT="0" distB="0" distL="0" distR="0" wp14:anchorId="02BCF724" wp14:editId="6686730D">
             <wp:extent cx="5943600" cy="2983230"/>
@@ -9171,7 +8635,7 @@
       <w:pPr>
         <w:pStyle w:val="Ttulo2"/>
       </w:pPr>
-      <w:bookmarkStart w:id="13" w:name="_Toc15047403"/>
+      <w:bookmarkStart w:id="13" w:name="_Toc15311987"/>
       <w:r>
         <w:t>Software Diagram</w:t>
       </w:r>
@@ -9212,7 +8676,7 @@
       <w:pPr>
         <w:pStyle w:val="Ttulo3"/>
       </w:pPr>
-      <w:bookmarkStart w:id="14" w:name="_Toc15047404"/>
+      <w:bookmarkStart w:id="14" w:name="_Toc15311988"/>
       <w:r>
         <w:t>ADC</w:t>
       </w:r>
@@ -9301,7 +8765,7 @@
       <w:pPr>
         <w:pStyle w:val="Ttulo3"/>
       </w:pPr>
-      <w:bookmarkStart w:id="15" w:name="_Toc15047405"/>
+      <w:bookmarkStart w:id="15" w:name="_Toc15311989"/>
       <w:r>
         <w:t>User Interface</w:t>
       </w:r>
@@ -9351,6 +8815,7 @@
         <w:rPr>
           <w:noProof/>
         </w:rPr>
+        <w:lastRenderedPageBreak/>
         <w:drawing>
           <wp:inline distT="0" distB="0" distL="0" distR="0" wp14:anchorId="3C708BCA" wp14:editId="78C02BEC">
             <wp:extent cx="4724400" cy="2577221"/>
@@ -9398,7 +8863,7 @@
       <w:pPr>
         <w:pStyle w:val="Ttulo3"/>
       </w:pPr>
-      <w:bookmarkStart w:id="16" w:name="_Toc15047406"/>
+      <w:bookmarkStart w:id="16" w:name="_Toc15311990"/>
       <w:r>
         <w:t>Controller</w:t>
       </w:r>
@@ -9434,7 +8899,6 @@
         <w:rPr>
           <w:noProof/>
         </w:rPr>
-        <w:lastRenderedPageBreak/>
         <w:drawing>
           <wp:inline distT="0" distB="0" distL="0" distR="0" wp14:anchorId="089785CC" wp14:editId="50C2D8B9">
             <wp:extent cx="5204460" cy="3232770"/>
@@ -9488,7 +8952,7 @@
       <w:pPr>
         <w:pStyle w:val="Ttulo2"/>
       </w:pPr>
-      <w:bookmarkStart w:id="17" w:name="_Toc15047407"/>
+      <w:bookmarkStart w:id="17" w:name="_Toc15311991"/>
       <w:r>
         <w:t>Flow Diagram</w:t>
       </w:r>
@@ -9506,7 +8970,29 @@
         <w:jc w:val="both"/>
       </w:pPr>
       <w:r>
-        <w:t>The flow diagram below shows what the program will do throughout its execution. First, it will read and validate information coming from the potentiometer and the Hall Effect sensor, then it will do several tasks, calculate the set point, calculate the actual speed, run the diagnostics, run the controller algorithm, calculate the new duty cycle and then it will send this signal to the power driver</w:t>
+        <w:t xml:space="preserve">The flow diagram below shows what the program will do throughout its execution. First, it will read and validate information coming from the potentiometer and the Hall Effect sensor, then it will do several </w:t>
+      </w:r>
+      <w:r>
+        <w:lastRenderedPageBreak/>
+        <w:t>tasks</w:t>
+      </w:r>
+      <w:r>
+        <w:t>:</w:t>
+      </w:r>
+      <w:r>
+        <w:t xml:space="preserve"> calculate the set point, calculate the actual speed, run the diagnostics, run the controller algorithm</w:t>
+      </w:r>
+      <w:r>
+        <w:t>, and</w:t>
+      </w:r>
+      <w:r>
+        <w:t xml:space="preserve"> calculate the new duty cycle</w:t>
+      </w:r>
+      <w:r>
+        <w:t xml:space="preserve">; </w:t>
+      </w:r>
+      <w:r>
+        <w:t>then it will send this signal to the power driver</w:t>
       </w:r>
       <w:r>
         <w:t>. A digital button configured on the display will trigger an interruption that will toggle between the two available menus, either the main menu (showing speed, duty cycle, etc.) or the diagnostics menu.</w:t>
@@ -9533,7 +9019,6 @@
         <w:rPr>
           <w:noProof/>
         </w:rPr>
-        <w:lastRenderedPageBreak/>
         <w:drawing>
           <wp:inline distT="0" distB="0" distL="0" distR="0" wp14:anchorId="060F3F1C" wp14:editId="7E9DDE15">
             <wp:extent cx="5943600" cy="3148330"/>
@@ -9581,7 +9066,7 @@
       <w:pPr>
         <w:pStyle w:val="Ttulo2"/>
       </w:pPr>
-      <w:bookmarkStart w:id="18" w:name="_Toc15047408"/>
+      <w:bookmarkStart w:id="18" w:name="_Toc15311992"/>
       <w:r>
         <w:t>Control Diagram</w:t>
       </w:r>
@@ -9630,7 +9115,7 @@
           <w:lang w:val="es-MX"/>
         </w:rPr>
       </w:pPr>
-      <w:bookmarkStart w:id="19" w:name="_Toc15047409"/>
+      <w:bookmarkStart w:id="19" w:name="_Toc15311993"/>
       <w:proofErr w:type="spellStart"/>
       <w:r>
         <w:rPr>
@@ -9645,218 +9130,218 @@
       <w:pPr>
         <w:spacing w:after="0" w:line="240" w:lineRule="auto"/>
         <w:jc w:val="both"/>
-        <w:rPr>
-          <w:highlight w:val="yellow"/>
-        </w:rPr>
-      </w:pPr>
-      <w:r>
-        <w:rPr>
-          <w:highlight w:val="yellow"/>
-        </w:rPr>
-        <w:t xml:space="preserve">In case C89-C90, C11 or other </w:t>
-      </w:r>
-      <w:r>
-        <w:rPr>
-          <w:highlight w:val="yellow"/>
-        </w:rPr>
-        <w:t xml:space="preserve">standard </w:t>
-      </w:r>
-      <w:r>
-        <w:rPr>
-          <w:highlight w:val="yellow"/>
-        </w:rPr>
-        <w:t xml:space="preserve">be used, it </w:t>
-      </w:r>
-      <w:r>
-        <w:rPr>
-          <w:highlight w:val="red"/>
-        </w:rPr>
-        <w:t>SHALL</w:t>
-      </w:r>
-      <w:r>
-        <w:rPr>
-          <w:highlight w:val="red"/>
-        </w:rPr>
-        <w:t xml:space="preserve"> </w:t>
-      </w:r>
-      <w:r>
-        <w:rPr>
-          <w:highlight w:val="yellow"/>
-        </w:rPr>
-        <w:t xml:space="preserve">be </w:t>
-      </w:r>
-      <w:r>
-        <w:rPr>
-          <w:highlight w:val="yellow"/>
-        </w:rPr>
-        <w:t xml:space="preserve">specified </w:t>
-      </w:r>
-      <w:r>
-        <w:rPr>
-          <w:highlight w:val="yellow"/>
-        </w:rPr>
-        <w:t xml:space="preserve">in </w:t>
-      </w:r>
-      <w:r>
-        <w:rPr>
-          <w:highlight w:val="yellow"/>
-        </w:rPr>
-        <w:t xml:space="preserve">this section and additionally add the link </w:t>
-      </w:r>
-      <w:r>
-        <w:rPr>
-          <w:highlight w:val="yellow"/>
-        </w:rPr>
-        <w:t>to the standard used.</w:t>
-      </w:r>
-    </w:p>
-    <w:p>
-      <w:pPr>
-        <w:spacing w:after="0" w:line="240" w:lineRule="auto"/>
-        <w:jc w:val="both"/>
-        <w:rPr>
-          <w:highlight w:val="yellow"/>
-        </w:rPr>
-      </w:pPr>
-    </w:p>
-    <w:p>
-      <w:pPr>
-        <w:spacing w:after="0" w:line="240" w:lineRule="auto"/>
-        <w:jc w:val="both"/>
-      </w:pPr>
-      <w:r>
-        <w:rPr>
-          <w:highlight w:val="yellow"/>
-        </w:rPr>
-        <w:t xml:space="preserve">Additionally, the tool used to evaluate the standard </w:t>
-      </w:r>
-      <w:r>
-        <w:rPr>
-          <w:highlight w:val="red"/>
-        </w:rPr>
-        <w:t>SHALL</w:t>
-      </w:r>
-      <w:r>
-        <w:rPr>
-          <w:highlight w:val="red"/>
-        </w:rPr>
-        <w:t xml:space="preserve"> </w:t>
-      </w:r>
-      <w:r>
-        <w:rPr>
-          <w:highlight w:val="yellow"/>
-        </w:rPr>
-        <w:t xml:space="preserve">be defined here </w:t>
-      </w:r>
-      <w:r>
-        <w:rPr>
-          <w:highlight w:val="yellow"/>
-        </w:rPr>
-        <w:t>if apply.</w:t>
-      </w:r>
-    </w:p>
-    <w:p>
-      <w:pPr>
-        <w:spacing w:after="0" w:line="240" w:lineRule="auto"/>
-        <w:jc w:val="both"/>
-      </w:pPr>
-    </w:p>
-    <w:p>
-      <w:pPr>
-        <w:spacing w:after="0" w:line="240" w:lineRule="auto"/>
-        <w:jc w:val="both"/>
-      </w:pPr>
-      <w:r>
-        <w:rPr>
-          <w:highlight w:val="yellow"/>
-        </w:rPr>
-        <w:t xml:space="preserve">This section </w:t>
-      </w:r>
-      <w:r>
-        <w:rPr>
-          <w:highlight w:val="red"/>
-        </w:rPr>
-        <w:t>MUST</w:t>
-      </w:r>
-      <w:r>
-        <w:rPr>
-          <w:highlight w:val="red"/>
-        </w:rPr>
-        <w:t xml:space="preserve"> </w:t>
-      </w:r>
-      <w:r>
-        <w:rPr>
-          <w:highlight w:val="yellow"/>
-        </w:rPr>
-        <w:t xml:space="preserve">be contained in this document or in a different document linked to this section, the new document </w:t>
-      </w:r>
-      <w:r>
-        <w:rPr>
-          <w:highlight w:val="yellow"/>
-        </w:rPr>
-        <w:t>SHALL</w:t>
-      </w:r>
-      <w:r>
-        <w:rPr>
-          <w:highlight w:val="yellow"/>
-        </w:rPr>
-        <w:t xml:space="preserve"> be contained at:</w:t>
-      </w:r>
-      <w:r>
-        <w:t xml:space="preserve"> </w:t>
-      </w:r>
-    </w:p>
-    <w:p>
-      <w:pPr>
-        <w:spacing w:after="0" w:line="240" w:lineRule="auto"/>
-        <w:ind w:firstLine="720"/>
-        <w:jc w:val="both"/>
-        <w:rPr>
-          <w:highlight w:val="yellow"/>
-        </w:rPr>
-      </w:pPr>
-      <w:r>
-        <w:rPr>
-          <w:highlight w:val="yellow"/>
-        </w:rPr>
-        <w:t xml:space="preserve"> &lt;PROJECT_PATH&gt;\3</w:t>
-      </w:r>
-      <w:r>
-        <w:rPr>
-          <w:highlight w:val="yellow"/>
-        </w:rPr>
-        <w:t xml:space="preserve">) Design\ </w:t>
-      </w:r>
-      <w:r>
-        <w:rPr>
-          <w:highlight w:val="yellow"/>
-        </w:rPr>
-        <w:t xml:space="preserve">9.1. </w:t>
-      </w:r>
-      <w:r>
-        <w:rPr>
-          <w:highlight w:val="yellow"/>
-        </w:rPr>
-        <w:t>SoftwareStandar</w:t>
-      </w:r>
-      <w:r>
-        <w:rPr>
-          <w:highlight w:val="yellow"/>
-        </w:rPr>
-        <w:t>d</w:t>
-      </w:r>
-      <w:r>
-        <w:rPr>
-          <w:highlight w:val="yellow"/>
-        </w:rPr>
-        <w:t>s_20190405.docx</w:t>
-      </w:r>
-    </w:p>
-    <w:p>
-      <w:pPr>
-        <w:spacing w:after="0" w:line="240" w:lineRule="auto"/>
-        <w:jc w:val="both"/>
-      </w:pPr>
+      </w:pPr>
+    </w:p>
+    <w:p>
+      <w:pPr>
+        <w:spacing w:after="0" w:line="240" w:lineRule="auto"/>
+        <w:jc w:val="both"/>
+      </w:pPr>
+      <w:r>
+        <w:t xml:space="preserve">The coding standard used for this project was </w:t>
+      </w:r>
+      <w:r>
+        <w:rPr>
+          <w:b/>
+          <w:bCs/>
+        </w:rPr>
+        <w:t>C99</w:t>
+      </w:r>
+      <w:r>
+        <w:t>, formally known as ISO/IEC 9899:2018. There is no direct link to view this standard, since the ANSI WEBSTORE charges for the ability to download a PDF copy of the document. Instead, the link to the download page is shown below:</w:t>
+      </w:r>
+    </w:p>
+    <w:p>
+      <w:pPr>
+        <w:spacing w:after="0" w:line="240" w:lineRule="auto"/>
+        <w:jc w:val="both"/>
+      </w:pPr>
+    </w:p>
+    <w:p>
+      <w:pPr>
+        <w:spacing w:after="0" w:line="240" w:lineRule="auto"/>
+        <w:jc w:val="center"/>
+      </w:pPr>
+      <w:hyperlink r:id="rId12" w:history="1">
+        <w:r>
+          <w:rPr>
+            <w:rStyle w:val="Hipervnculo"/>
+          </w:rPr>
+          <w:t>https://webstore.ansi.org/Standards/ISO/ISOIEC98992018</w:t>
+        </w:r>
+      </w:hyperlink>
+    </w:p>
+    <w:p>
+      <w:pPr>
+        <w:spacing w:after="0" w:line="240" w:lineRule="auto"/>
+        <w:jc w:val="both"/>
+      </w:pPr>
+    </w:p>
+    <w:p>
+      <w:pPr>
+        <w:spacing w:after="0" w:line="240" w:lineRule="auto"/>
+        <w:jc w:val="both"/>
+      </w:pPr>
+      <w:r>
+        <w:t xml:space="preserve">In order to validate that the standard was followed correctly, an additional software tool was used, </w:t>
+      </w:r>
+      <w:proofErr w:type="spellStart"/>
+      <w:r>
+        <w:rPr>
+          <w:i/>
+          <w:iCs/>
+        </w:rPr>
+        <w:t>Cppcheck</w:t>
+      </w:r>
+      <w:proofErr w:type="spellEnd"/>
+      <w:r>
+        <w:rPr>
+          <w:i/>
+          <w:iCs/>
+        </w:rPr>
+        <w:t xml:space="preserve"> v1.87</w:t>
+      </w:r>
+      <w:r>
+        <w:t>:</w:t>
+      </w:r>
+    </w:p>
+    <w:p>
+      <w:pPr>
+        <w:spacing w:after="0" w:line="240" w:lineRule="auto"/>
+        <w:jc w:val="both"/>
+      </w:pPr>
+    </w:p>
+    <w:p>
+      <w:pPr>
+        <w:spacing w:after="0" w:line="240" w:lineRule="auto"/>
+        <w:jc w:val="center"/>
+      </w:pPr>
+      <w:r>
+        <w:rPr>
+          <w:noProof/>
+        </w:rPr>
+        <w:lastRenderedPageBreak/>
+        <w:drawing>
+          <wp:inline distT="0" distB="0" distL="0" distR="0" wp14:anchorId="1B95F3F1" wp14:editId="62BC1660">
+            <wp:extent cx="4572000" cy="3228975"/>
+            <wp:effectExtent l="0" t="0" r="0" b="9525"/>
+            <wp:docPr id="4" name="Imagen 4"/>
+            <wp:cNvGraphicFramePr>
+              <a:graphicFrameLocks xmlns:a="http://schemas.openxmlformats.org/drawingml/2006/main" noChangeAspect="1"/>
+            </wp:cNvGraphicFramePr>
+            <a:graphic xmlns:a="http://schemas.openxmlformats.org/drawingml/2006/main">
+              <a:graphicData uri="http://schemas.openxmlformats.org/drawingml/2006/picture">
+                <pic:pic xmlns:pic="http://schemas.openxmlformats.org/drawingml/2006/picture">
+                  <pic:nvPicPr>
+                    <pic:cNvPr id="1" name=""/>
+                    <pic:cNvPicPr/>
+                  </pic:nvPicPr>
+                  <pic:blipFill>
+                    <a:blip r:embed="rId13"/>
+                    <a:stretch>
+                      <a:fillRect/>
+                    </a:stretch>
+                  </pic:blipFill>
+                  <pic:spPr>
+                    <a:xfrm>
+                      <a:off x="0" y="0"/>
+                      <a:ext cx="4572000" cy="3228975"/>
+                    </a:xfrm>
+                    <a:prstGeom prst="rect">
+                      <a:avLst/>
+                    </a:prstGeom>
+                  </pic:spPr>
+                </pic:pic>
+              </a:graphicData>
+            </a:graphic>
+          </wp:inline>
+        </w:drawing>
+      </w:r>
+    </w:p>
+    <w:p>
+      <w:pPr>
+        <w:spacing w:after="0" w:line="240" w:lineRule="auto"/>
+        <w:jc w:val="both"/>
+      </w:pPr>
+    </w:p>
+    <w:p>
+      <w:pPr>
+        <w:spacing w:after="0" w:line="240" w:lineRule="auto"/>
+        <w:jc w:val="both"/>
+      </w:pPr>
+      <w:r>
+        <w:t xml:space="preserve">This program allows users to analyze C code files with a specific standard from its </w:t>
+      </w:r>
+      <w:r>
+        <w:t>catalogue; in this case, C99 was selected:</w:t>
+      </w:r>
+    </w:p>
+    <w:p>
+      <w:pPr>
+        <w:spacing w:after="0" w:line="240" w:lineRule="auto"/>
+        <w:jc w:val="both"/>
+      </w:pPr>
+    </w:p>
+    <w:p>
+      <w:pPr>
+        <w:spacing w:after="0" w:line="240" w:lineRule="auto"/>
+        <w:jc w:val="center"/>
+      </w:pPr>
+      <w:r>
+        <w:rPr>
+          <w:noProof/>
+        </w:rPr>
+        <w:drawing>
+          <wp:inline distT="0" distB="0" distL="0" distR="0" wp14:anchorId="1ECC1079" wp14:editId="6F816B30">
+            <wp:extent cx="3253740" cy="3732862"/>
+            <wp:effectExtent l="0" t="0" r="3810" b="1270"/>
+            <wp:docPr id="8" name="Imagen 8"/>
+            <wp:cNvGraphicFramePr>
+              <a:graphicFrameLocks xmlns:a="http://schemas.openxmlformats.org/drawingml/2006/main" noChangeAspect="1"/>
+            </wp:cNvGraphicFramePr>
+            <a:graphic xmlns:a="http://schemas.openxmlformats.org/drawingml/2006/main">
+              <a:graphicData uri="http://schemas.openxmlformats.org/drawingml/2006/picture">
+                <pic:pic xmlns:pic="http://schemas.openxmlformats.org/drawingml/2006/picture">
+                  <pic:nvPicPr>
+                    <pic:cNvPr id="1" name=""/>
+                    <pic:cNvPicPr/>
+                  </pic:nvPicPr>
+                  <pic:blipFill>
+                    <a:blip r:embed="rId14"/>
+                    <a:stretch>
+                      <a:fillRect/>
+                    </a:stretch>
+                  </pic:blipFill>
+                  <pic:spPr>
+                    <a:xfrm>
+                      <a:off x="0" y="0"/>
+                      <a:ext cx="3254395" cy="3733613"/>
+                    </a:xfrm>
+                    <a:prstGeom prst="rect">
+                      <a:avLst/>
+                    </a:prstGeom>
+                  </pic:spPr>
+                </pic:pic>
+              </a:graphicData>
+            </a:graphic>
+          </wp:inline>
+        </w:drawing>
+      </w:r>
+    </w:p>
+    <w:p>
+      <w:pPr>
+        <w:spacing w:after="0" w:line="240" w:lineRule="auto"/>
+        <w:jc w:val="both"/>
+      </w:pPr>
+    </w:p>
+    <w:p>
+      <w:pPr>
+        <w:spacing w:after="0" w:line="240" w:lineRule="auto"/>
+        <w:jc w:val="both"/>
+      </w:pPr>
+      <w:r>
+        <w:t>All errors or warnings shown by the tool were corrected before delivering the final version of the code.</w:t>
+      </w:r>
     </w:p>
     <w:p>
       <w:pPr>
@@ -9877,12 +9362,13 @@
           <w:lang w:val="es-MX"/>
         </w:rPr>
       </w:pPr>
-      <w:bookmarkStart w:id="20" w:name="_Toc15047410"/>
+      <w:bookmarkStart w:id="20" w:name="_Toc15311994"/>
       <w:proofErr w:type="spellStart"/>
       <w:r>
         <w:rPr>
           <w:lang w:val="es-MX"/>
         </w:rPr>
+        <w:lastRenderedPageBreak/>
         <w:t>Naming</w:t>
       </w:r>
       <w:proofErr w:type="spellEnd"/>
@@ -10186,7 +9672,6 @@
         <w:rPr>
           <w:highlight w:val="yellow"/>
         </w:rPr>
-        <w:lastRenderedPageBreak/>
         <w:t xml:space="preserve">For folder in code, </w:t>
       </w:r>
       <w:r>
@@ -10354,7 +9839,7 @@
           <w:lang w:val="es-MX"/>
         </w:rPr>
       </w:pPr>
-      <w:bookmarkStart w:id="21" w:name="_Toc15047411"/>
+      <w:bookmarkStart w:id="21" w:name="_Toc15311995"/>
       <w:proofErr w:type="spellStart"/>
       <w:r>
         <w:rPr>
@@ -10375,7 +9860,7 @@
         <w:spacing w:before="0" w:line="240" w:lineRule="auto"/>
         <w:jc w:val="both"/>
       </w:pPr>
-      <w:bookmarkStart w:id="22" w:name="_Toc15047412"/>
+      <w:bookmarkStart w:id="22" w:name="_Toc15311996"/>
       <w:r>
         <w:t>Verification strategy</w:t>
       </w:r>
@@ -10703,7 +10188,7 @@
         <w:spacing w:before="0" w:line="240" w:lineRule="auto"/>
         <w:jc w:val="both"/>
       </w:pPr>
-      <w:bookmarkStart w:id="23" w:name="_Toc15047413"/>
+      <w:bookmarkStart w:id="23" w:name="_Toc15311997"/>
       <w:r>
         <w:t>White box strategy</w:t>
       </w:r>
@@ -11119,8 +10604,9 @@
         </w:numPr>
         <w:jc w:val="both"/>
       </w:pPr>
-      <w:bookmarkStart w:id="24" w:name="_Toc15047414"/>
-      <w:r>
+      <w:bookmarkStart w:id="24" w:name="_Toc15311998"/>
+      <w:r>
+        <w:lastRenderedPageBreak/>
         <w:t xml:space="preserve">Cyclomatic </w:t>
       </w:r>
       <w:r>
@@ -11343,9 +10829,8 @@
         <w:spacing w:before="0" w:line="240" w:lineRule="auto"/>
         <w:jc w:val="both"/>
       </w:pPr>
-      <w:bookmarkStart w:id="25" w:name="_Toc15047415"/>
-      <w:r>
-        <w:lastRenderedPageBreak/>
+      <w:bookmarkStart w:id="25" w:name="_Toc15311999"/>
+      <w:r>
         <w:t>Release</w:t>
       </w:r>
       <w:bookmarkEnd w:id="25"/>
@@ -11512,7 +10997,7 @@
         <w:spacing w:before="0" w:line="240" w:lineRule="auto"/>
         <w:jc w:val="both"/>
       </w:pPr>
-      <w:bookmarkStart w:id="26" w:name="_Toc15047416"/>
+      <w:bookmarkStart w:id="26" w:name="_Toc15312000"/>
       <w:r>
         <w:t>Integration Tests Strategy</w:t>
       </w:r>
@@ -11880,7 +11365,7 @@
         <w:spacing w:before="0" w:line="240" w:lineRule="auto"/>
         <w:jc w:val="both"/>
       </w:pPr>
-      <w:bookmarkStart w:id="27" w:name="_Toc15047417"/>
+      <w:bookmarkStart w:id="27" w:name="_Toc15312001"/>
       <w:r>
         <w:t>Validation Testing / Functional Testing</w:t>
       </w:r>
@@ -12187,6 +11672,7 @@
         <w:rPr>
           <w:highlight w:val="yellow"/>
         </w:rPr>
+        <w:lastRenderedPageBreak/>
         <w:t xml:space="preserve">This test </w:t>
       </w:r>
       <w:r>
@@ -12233,7 +11719,7 @@
         <w:spacing w:before="0" w:line="240" w:lineRule="auto"/>
         <w:jc w:val="both"/>
       </w:pPr>
-      <w:bookmarkStart w:id="28" w:name="_Toc15047418"/>
+      <w:bookmarkStart w:id="28" w:name="_Toc15312002"/>
       <w:r>
         <w:t>Thr</w:t>
       </w:r>
@@ -14355,7 +13841,7 @@
 </file>
 
 <file path=customXml/itemProps1.xml><?xml version="1.0" encoding="utf-8"?>
-<ds:datastoreItem xmlns:ds="http://schemas.openxmlformats.org/officeDocument/2006/customXml" ds:itemID="{95CDB1AC-9B46-4A5D-8178-B3A39C528D84}">
+<ds:datastoreItem xmlns:ds="http://schemas.openxmlformats.org/officeDocument/2006/customXml" ds:itemID="{467B1CA4-726A-418B-B2C8-533E6C6DDC25}">
   <ds:schemaRefs>
     <ds:schemaRef ds:uri="http://schemas.openxmlformats.org/officeDocument/2006/bibliography"/>
   </ds:schemaRefs>

</xml_diff>